<commit_message>
Added very simple win forms to send data to user. TODO: send the data threw socket or any other thing
</commit_message>
<xml_diff>
--- a/idea.docx
+++ b/idea.docx
@@ -12,7 +12,6 @@
           <w:lang w:bidi="he-IL"/>
         </w:rPr>
       </w:pPr>
-      <w:proofErr w:type="spellStart"/>
       <w:r>
         <w:rPr>
           <w:sz w:val="28"/>
@@ -20,100 +19,90 @@
           <w:u w:val="single"/>
           <w:lang w:bidi="he-IL"/>
         </w:rPr>
-        <w:t>pureControl</w:t>
-      </w:r>
-      <w:proofErr w:type="spellEnd"/>
-      <w:r>
+        <w:t>pureControl – Project</w:t>
+      </w:r>
+    </w:p>
+    <w:p>
+      <w:pPr>
+        <w:bidi w:val="0"/>
         <w:rPr>
           <w:sz w:val="28"/>
           <w:szCs w:val="28"/>
+          <w:lang w:bidi="he-IL"/>
+        </w:rPr>
+      </w:pPr>
+    </w:p>
+    <w:p>
+      <w:pPr>
+        <w:bidi w:val="0"/>
+        <w:rPr>
+          <w:sz w:val="24"/>
+          <w:szCs w:val="24"/>
           <w:u w:val="single"/>
           <w:lang w:bidi="he-IL"/>
         </w:rPr>
-        <w:t xml:space="preserve"> – Project</w:t>
-      </w:r>
-    </w:p>
-    <w:p>
-      <w:pPr>
-        <w:bidi w:val="0"/>
-        <w:rPr>
-          <w:sz w:val="28"/>
-          <w:szCs w:val="28"/>
-          <w:lang w:bidi="he-IL"/>
-        </w:rPr>
-      </w:pPr>
-    </w:p>
-    <w:p>
-      <w:pPr>
-        <w:bidi w:val="0"/>
+      </w:pPr>
+      <w:r>
         <w:rPr>
           <w:sz w:val="24"/>
           <w:szCs w:val="24"/>
           <w:u w:val="single"/>
           <w:lang w:bidi="he-IL"/>
         </w:rPr>
-      </w:pPr>
-      <w:r>
+        <w:t>What it will do?</w:t>
+      </w:r>
+    </w:p>
+    <w:p>
+      <w:pPr>
+        <w:bidi w:val="0"/>
+        <w:rPr>
+          <w:sz w:val="24"/>
+          <w:szCs w:val="24"/>
+          <w:lang w:bidi="he-IL"/>
+        </w:rPr>
+      </w:pPr>
+      <w:r>
+        <w:rPr>
+          <w:sz w:val="24"/>
+          <w:szCs w:val="24"/>
+          <w:lang w:bidi="he-IL"/>
+        </w:rPr>
+        <w:t>You will be able to use your computer through your phone</w:t>
+      </w:r>
+      <w:r>
+        <w:rPr>
+          <w:sz w:val="24"/>
+          <w:szCs w:val="24"/>
+          <w:lang w:bidi="he-IL"/>
+        </w:rPr>
+        <w:t>\another computer</w:t>
+      </w:r>
+      <w:r>
+        <w:rPr>
+          <w:sz w:val="24"/>
+          <w:szCs w:val="24"/>
+          <w:lang w:bidi="he-IL"/>
+        </w:rPr>
+        <w:t xml:space="preserve"> securely.</w:t>
+      </w:r>
+    </w:p>
+    <w:p>
+      <w:pPr>
+        <w:bidi w:val="0"/>
         <w:rPr>
           <w:sz w:val="24"/>
           <w:szCs w:val="24"/>
           <w:u w:val="single"/>
           <w:lang w:bidi="he-IL"/>
         </w:rPr>
-        <w:t>What it will do?</w:t>
-      </w:r>
-    </w:p>
-    <w:p>
-      <w:pPr>
-        <w:bidi w:val="0"/>
-        <w:rPr>
-          <w:sz w:val="24"/>
-          <w:szCs w:val="24"/>
-          <w:lang w:bidi="he-IL"/>
-        </w:rPr>
-      </w:pPr>
-      <w:r>
-        <w:rPr>
-          <w:sz w:val="24"/>
-          <w:szCs w:val="24"/>
-          <w:lang w:bidi="he-IL"/>
-        </w:rPr>
-        <w:t>You will be able to use your computer through your phone</w:t>
-      </w:r>
-      <w:r>
-        <w:rPr>
-          <w:sz w:val="24"/>
-          <w:szCs w:val="24"/>
-          <w:lang w:bidi="he-IL"/>
-        </w:rPr>
-        <w:t>\another computer</w:t>
-      </w:r>
-      <w:r>
-        <w:rPr>
-          <w:sz w:val="24"/>
-          <w:szCs w:val="24"/>
-          <w:lang w:bidi="he-IL"/>
-        </w:rPr>
-        <w:t xml:space="preserve"> securely.</w:t>
-      </w:r>
-    </w:p>
-    <w:p>
-      <w:pPr>
-        <w:bidi w:val="0"/>
+      </w:pPr>
+      <w:r>
         <w:rPr>
           <w:sz w:val="24"/>
           <w:szCs w:val="24"/>
           <w:u w:val="single"/>
           <w:lang w:bidi="he-IL"/>
         </w:rPr>
-      </w:pPr>
-      <w:r>
-        <w:rPr>
-          <w:sz w:val="24"/>
-          <w:szCs w:val="24"/>
-          <w:u w:val="single"/>
-          <w:lang w:bidi="he-IL"/>
-        </w:rPr>
         <w:t>Features:</w:t>
       </w:r>
     </w:p>
@@ -476,25 +465,30 @@
           <w:szCs w:val="24"/>
           <w:lang w:bidi="he-IL"/>
         </w:rPr>
-        <w:t xml:space="preserve">Work under Tor that designed by </w:t>
-      </w:r>
-      <w:proofErr w:type="spellStart"/>
-      <w:r>
-        <w:rPr>
-          <w:sz w:val="24"/>
-          <w:szCs w:val="24"/>
-          <w:lang w:bidi="he-IL"/>
-        </w:rPr>
-        <w:t>Itai</w:t>
-      </w:r>
-      <w:proofErr w:type="spellEnd"/>
-      <w:r>
-        <w:rPr>
-          <w:sz w:val="24"/>
-          <w:szCs w:val="24"/>
-          <w:lang w:bidi="he-IL"/>
-        </w:rPr>
-        <w:t xml:space="preserve"> and me</w:t>
+        <w:t>Work under Tor that designed by Itai and me</w:t>
+      </w:r>
+    </w:p>
+    <w:p>
+      <w:pPr>
+        <w:pStyle w:val="a3"/>
+        <w:numPr>
+          <w:ilvl w:val="0"/>
+          <w:numId w:val="1"/>
+        </w:numPr>
+        <w:bidi w:val="0"/>
+        <w:rPr>
+          <w:sz w:val="24"/>
+          <w:szCs w:val="24"/>
+          <w:lang w:bidi="he-IL"/>
+        </w:rPr>
+      </w:pPr>
+      <w:r>
+        <w:rPr>
+          <w:sz w:val="24"/>
+          <w:szCs w:val="24"/>
+          <w:lang w:bidi="he-IL"/>
+        </w:rPr>
+        <w:t>Hide by 'dangerous' apps (apps that can close it)</w:t>
       </w:r>
     </w:p>
     <w:sectPr>

</xml_diff>